<commit_message>
CV-EN change one ch.
</commit_message>
<xml_diff>
--- a/CV_EN.docx
+++ b/CV_EN.docx
@@ -292,6 +292,20 @@
         </w:rPr>
         <w:t>er</w:t>
       </w:r>
+      <w:r>
+        <w:rPr>
+          <w:rFonts w:eastAsia="Arial" w:cs="Arial"/>
+          <w:b/>
+          <w:bCs/>
+          <w:color w:val="1C1C1C"/>
+          <w:sz w:val="56"/>
+          <w:szCs w:val="61"/>
+          <w:lang w:val="fr-FR"/>
+        </w:rPr>
+        <w:t>r</w:t>
+      </w:r>
+      <w:bookmarkStart w:id="0" w:name="_GoBack"/>
+      <w:bookmarkEnd w:id="0"/>
     </w:p>
     <w:p>
       <w:pPr>
@@ -3847,8 +3861,6 @@
               </w:rPr>
               <w:t>2017</w:t>
             </w:r>
-            <w:bookmarkStart w:id="0" w:name="_GoBack"/>
-            <w:bookmarkEnd w:id="0"/>
           </w:p>
         </w:tc>
         <w:tc>
@@ -5370,7 +5382,7 @@
         <w:szCs w:val="18"/>
         <w:lang w:val="fr-FR"/>
       </w:rPr>
-      <w:t>2</w:t>
+      <w:t>1</w:t>
     </w:r>
     <w:r>
       <w:rPr>
@@ -8309,7 +8321,7 @@
 </file>
 
 <file path=customXml/itemProps1.xml><?xml version="1.0" encoding="utf-8"?>
-<ds:datastoreItem xmlns:ds="http://schemas.openxmlformats.org/officeDocument/2006/customXml" ds:itemID="{52F82C77-5BED-497A-9E03-3434A66AFD35}">
+<ds:datastoreItem xmlns:ds="http://schemas.openxmlformats.org/officeDocument/2006/customXml" ds:itemID="{DC843184-59C8-4F97-82E7-77A1E1653F4E}">
   <ds:schemaRefs>
     <ds:schemaRef ds:uri="http://schemas.openxmlformats.org/officeDocument/2006/bibliography"/>
   </ds:schemaRefs>

</xml_diff>